<commit_message>
Fixed Guest Search problem.
</commit_message>
<xml_diff>
--- a/screenshots.docx
+++ b/screenshots.docx
@@ -14,13 +14,8 @@
     </w:p>
     <w:p>
       <w:r>
-        <w:t xml:space="preserve">Christopher </w:t>
-      </w:r>
-      <w:proofErr w:type="spellStart"/>
-      <w:r>
-        <w:t>Weichlein</w:t>
-      </w:r>
-      <w:proofErr w:type="spellEnd"/>
+        <w:t>Christopher Weichlein</w:t>
+      </w:r>
     </w:p>
     <w:p>
       <w:pPr>
@@ -114,6 +109,9 @@
     </w:p>
     <w:p>
       <w:r>
+        <w:rPr>
+          <w:noProof/>
+        </w:rPr>
         <w:drawing>
           <wp:inline distT="0" distB="0" distL="0" distR="0" wp14:anchorId="7FDAD289" wp14:editId="08CBE023">
             <wp:extent cx="5820587" cy="1781424"/>
@@ -153,6 +151,9 @@
     </w:p>
     <w:p>
       <w:r>
+        <w:rPr>
+          <w:noProof/>
+        </w:rPr>
         <w:drawing>
           <wp:inline distT="0" distB="0" distL="0" distR="0" wp14:anchorId="2B8D5CBD" wp14:editId="692B84B7">
             <wp:extent cx="5849166" cy="1781424"/>
@@ -192,6 +193,9 @@
     </w:p>
     <w:p>
       <w:r>
+        <w:rPr>
+          <w:noProof/>
+        </w:rPr>
         <w:drawing>
           <wp:inline distT="0" distB="0" distL="0" distR="0" wp14:anchorId="014C02B4" wp14:editId="4BB69441">
             <wp:extent cx="5943600" cy="1375410"/>
@@ -231,6 +235,9 @@
     </w:p>
     <w:p>
       <w:r>
+        <w:rPr>
+          <w:noProof/>
+        </w:rPr>
         <w:drawing>
           <wp:inline distT="0" distB="0" distL="0" distR="0" wp14:anchorId="1972C57C" wp14:editId="76325BCE">
             <wp:extent cx="5943600" cy="1407795"/>
@@ -270,6 +277,9 @@
     </w:p>
     <w:p>
       <w:r>
+        <w:rPr>
+          <w:noProof/>
+        </w:rPr>
         <w:drawing>
           <wp:inline distT="0" distB="0" distL="0" distR="0" wp14:anchorId="120979DD" wp14:editId="1094BC59">
             <wp:extent cx="5820587" cy="1057423"/>
@@ -309,6 +319,9 @@
     </w:p>
     <w:p>
       <w:r>
+        <w:rPr>
+          <w:noProof/>
+        </w:rPr>
         <w:lastRenderedPageBreak/>
         <w:drawing>
           <wp:inline distT="0" distB="0" distL="0" distR="0" wp14:anchorId="2081B81F" wp14:editId="3BAD5F7A">
@@ -349,6 +362,9 @@
     </w:p>
     <w:p>
       <w:r>
+        <w:rPr>
+          <w:noProof/>
+        </w:rPr>
         <w:drawing>
           <wp:inline distT="0" distB="0" distL="0" distR="0" wp14:anchorId="5FA0158B" wp14:editId="1B67648B">
             <wp:extent cx="5363323" cy="1619476"/>
@@ -378,6 +394,60 @@
                     <a:prstGeom prst="rect">
                       <a:avLst/>
                     </a:prstGeom>
+                  </pic:spPr>
+                </pic:pic>
+              </a:graphicData>
+            </a:graphic>
+          </wp:inline>
+        </w:drawing>
+      </w:r>
+    </w:p>
+    <w:p>
+      <w:r>
+        <w:t>(UPDATE: Fixed Guest Search)</w:t>
+      </w:r>
+    </w:p>
+    <w:p>
+      <w:r>
+        <w:rPr>
+          <w:noProof/>
+        </w:rPr>
+        <w:drawing>
+          <wp:inline distT="0" distB="0" distL="0" distR="0" wp14:anchorId="7EED865C" wp14:editId="7330D804">
+            <wp:extent cx="6327321" cy="1000125"/>
+            <wp:effectExtent l="0" t="0" r="0" b="0"/>
+            <wp:docPr id="10" name="Picture 10"/>
+            <wp:cNvGraphicFramePr>
+              <a:graphicFrameLocks xmlns:a="http://schemas.openxmlformats.org/drawingml/2006/main" noChangeAspect="1"/>
+            </wp:cNvGraphicFramePr>
+            <a:graphic xmlns:a="http://schemas.openxmlformats.org/drawingml/2006/main">
+              <a:graphicData uri="http://schemas.openxmlformats.org/drawingml/2006/picture">
+                <pic:pic xmlns:pic="http://schemas.openxmlformats.org/drawingml/2006/picture">
+                  <pic:nvPicPr>
+                    <pic:cNvPr id="1" name=""/>
+                    <pic:cNvPicPr/>
+                  </pic:nvPicPr>
+                  <pic:blipFill rotWithShape="1">
+                    <a:blip r:embed="rId12"/>
+                    <a:srcRect l="9775" t="17104" r="40545" b="68928"/>
+                    <a:stretch/>
+                  </pic:blipFill>
+                  <pic:spPr bwMode="auto">
+                    <a:xfrm>
+                      <a:off x="0" y="0"/>
+                      <a:ext cx="6339102" cy="1001987"/>
+                    </a:xfrm>
+                    <a:prstGeom prst="rect">
+                      <a:avLst/>
+                    </a:prstGeom>
+                    <a:ln>
+                      <a:noFill/>
+                    </a:ln>
+                    <a:extLst>
+                      <a:ext uri="{53640926-AAD7-44D8-BBD7-CCE9431645EC}">
+                        <a14:shadowObscured xmlns:a14="http://schemas.microsoft.com/office/drawing/2010/main"/>
+                      </a:ext>
+                    </a:extLst>
                   </pic:spPr>
                 </pic:pic>
               </a:graphicData>

</xml_diff>